<commit_message>
Agrega interfaz de inicio y CU01
Balsamiq
</commit_message>
<xml_diff>
--- a/Final.docx
+++ b/Final.docx
@@ -1920,7 +1920,27 @@
                 <w:szCs w:val="24"/>
                 <w:lang w:eastAsia="es-MX"/>
               </w:rPr>
-              <w:t>   7.1.1. El Sistema muestra un diálogo que dice “¿Seguro que desea cancelar la reservación de la Activida?”</w:t>
+              <w:t>   7.1.1. El Sistema muestra un diálogo que dice “¿Seguro que desea cancelar la reservación de la Activida</w:t>
+            </w:r>
+            <w:r>
+              <w:rPr>
+                <w:rFonts w:ascii="Times New Roman" w:eastAsia="Times New Roman" w:hAnsi="Times New Roman" w:cs="Times New Roman"/>
+                <w:color w:val="000000" w:themeColor="text1"/>
+                <w:sz w:val="24"/>
+                <w:szCs w:val="24"/>
+                <w:lang w:eastAsia="es-MX"/>
+              </w:rPr>
+              <w:t>d</w:t>
+            </w:r>
+            <w:r>
+              <w:rPr>
+                <w:rFonts w:ascii="Times New Roman" w:eastAsia="Times New Roman" w:hAnsi="Times New Roman" w:cs="Times New Roman"/>
+                <w:color w:val="000000" w:themeColor="text1"/>
+                <w:sz w:val="24"/>
+                <w:szCs w:val="24"/>
+                <w:lang w:eastAsia="es-MX"/>
+              </w:rPr>
+              <w:t>?”</w:t>
             </w:r>
           </w:p>
           <w:p>
@@ -3199,7 +3219,27 @@
                 <w:szCs w:val="24"/>
                 <w:lang w:eastAsia="es-MX"/>
               </w:rPr>
-              <w:t>El Alumno hace clic en la lista desplegable “Consultas”</w:t>
+              <w:t>El Alumno hace clic en</w:t>
+            </w:r>
+            <w:r>
+              <w:rPr>
+                <w:rFonts w:ascii="Times New Roman" w:eastAsia="Times New Roman" w:hAnsi="Times New Roman" w:cs="Times New Roman"/>
+                <w:color w:val="000000" w:themeColor="text1"/>
+                <w:sz w:val="24"/>
+                <w:szCs w:val="24"/>
+                <w:lang w:eastAsia="es-MX"/>
+              </w:rPr>
+              <w:t xml:space="preserve"> la lista desplegable “Consultar</w:t>
+            </w:r>
+            <w:r>
+              <w:rPr>
+                <w:rFonts w:ascii="Times New Roman" w:eastAsia="Times New Roman" w:hAnsi="Times New Roman" w:cs="Times New Roman"/>
+                <w:color w:val="000000" w:themeColor="text1"/>
+                <w:sz w:val="24"/>
+                <w:szCs w:val="24"/>
+                <w:lang w:eastAsia="es-MX"/>
+              </w:rPr>
+              <w:t>”</w:t>
             </w:r>
           </w:p>
           <w:p>
@@ -3226,7 +3266,27 @@
                 <w:szCs w:val="24"/>
                 <w:lang w:eastAsia="es-MX"/>
               </w:rPr>
-              <w:t>El Sistema despliega la lista desplegable “Consultas”</w:t>
+              <w:t>El Sistema despliega</w:t>
+            </w:r>
+            <w:r>
+              <w:rPr>
+                <w:rFonts w:ascii="Times New Roman" w:eastAsia="Times New Roman" w:hAnsi="Times New Roman" w:cs="Times New Roman"/>
+                <w:color w:val="000000" w:themeColor="text1"/>
+                <w:sz w:val="24"/>
+                <w:szCs w:val="24"/>
+                <w:lang w:eastAsia="es-MX"/>
+              </w:rPr>
+              <w:t xml:space="preserve"> la lista desplegable “Consultar</w:t>
+            </w:r>
+            <w:r>
+              <w:rPr>
+                <w:rFonts w:ascii="Times New Roman" w:eastAsia="Times New Roman" w:hAnsi="Times New Roman" w:cs="Times New Roman"/>
+                <w:color w:val="000000" w:themeColor="text1"/>
+                <w:sz w:val="24"/>
+                <w:szCs w:val="24"/>
+                <w:lang w:eastAsia="es-MX"/>
+              </w:rPr>
+              <w:t>”</w:t>
             </w:r>
           </w:p>
           <w:p>
@@ -3253,7 +3313,27 @@
                 <w:szCs w:val="24"/>
                 <w:lang w:eastAsia="es-MX"/>
               </w:rPr>
-              <w:t>El Alumno da clic en la opción “Consultar avances” de la lista desplegable</w:t>
+              <w:t>El Alumno da clic en la opción “</w:t>
+            </w:r>
+            <w:r>
+              <w:rPr>
+                <w:rFonts w:ascii="Times New Roman" w:eastAsia="Times New Roman" w:hAnsi="Times New Roman" w:cs="Times New Roman"/>
+                <w:color w:val="000000" w:themeColor="text1"/>
+                <w:sz w:val="24"/>
+                <w:szCs w:val="24"/>
+                <w:lang w:eastAsia="es-MX"/>
+              </w:rPr>
+              <w:t>A</w:t>
+            </w:r>
+            <w:r>
+              <w:rPr>
+                <w:rFonts w:ascii="Times New Roman" w:eastAsia="Times New Roman" w:hAnsi="Times New Roman" w:cs="Times New Roman"/>
+                <w:color w:val="000000" w:themeColor="text1"/>
+                <w:sz w:val="24"/>
+                <w:szCs w:val="24"/>
+                <w:lang w:eastAsia="es-MX"/>
+              </w:rPr>
+              <w:t>vances” de la lista desplegable</w:t>
             </w:r>
           </w:p>
           <w:p>
@@ -4539,7 +4619,27 @@
                 <w:szCs w:val="24"/>
                 <w:lang w:eastAsia="es-MX"/>
               </w:rPr>
-              <w:t>El Actor da clic en la lista desplegable “Consultas”</w:t>
+              <w:t>El Actor da clic en</w:t>
+            </w:r>
+            <w:r>
+              <w:rPr>
+                <w:rFonts w:ascii="Times New Roman" w:eastAsia="Times New Roman" w:hAnsi="Times New Roman" w:cs="Times New Roman"/>
+                <w:color w:val="000000" w:themeColor="text1"/>
+                <w:sz w:val="24"/>
+                <w:szCs w:val="24"/>
+                <w:lang w:eastAsia="es-MX"/>
+              </w:rPr>
+              <w:t xml:space="preserve"> la lista desplegable “Consultar</w:t>
+            </w:r>
+            <w:r>
+              <w:rPr>
+                <w:rFonts w:ascii="Times New Roman" w:eastAsia="Times New Roman" w:hAnsi="Times New Roman" w:cs="Times New Roman"/>
+                <w:color w:val="000000" w:themeColor="text1"/>
+                <w:sz w:val="24"/>
+                <w:szCs w:val="24"/>
+                <w:lang w:eastAsia="es-MX"/>
+              </w:rPr>
+              <w:t>”</w:t>
             </w:r>
           </w:p>
           <w:p>
@@ -4566,7 +4666,27 @@
                 <w:szCs w:val="24"/>
                 <w:lang w:eastAsia="es-MX"/>
               </w:rPr>
-              <w:t>El Sistema despliega la lista desplegable “Consultas”.</w:t>
+              <w:t>El Sistema despliega</w:t>
+            </w:r>
+            <w:r>
+              <w:rPr>
+                <w:rFonts w:ascii="Times New Roman" w:eastAsia="Times New Roman" w:hAnsi="Times New Roman" w:cs="Times New Roman"/>
+                <w:color w:val="000000" w:themeColor="text1"/>
+                <w:sz w:val="24"/>
+                <w:szCs w:val="24"/>
+                <w:lang w:eastAsia="es-MX"/>
+              </w:rPr>
+              <w:t xml:space="preserve"> la lista desplegable “Consultar</w:t>
+            </w:r>
+            <w:r>
+              <w:rPr>
+                <w:rFonts w:ascii="Times New Roman" w:eastAsia="Times New Roman" w:hAnsi="Times New Roman" w:cs="Times New Roman"/>
+                <w:color w:val="000000" w:themeColor="text1"/>
+                <w:sz w:val="24"/>
+                <w:szCs w:val="24"/>
+                <w:lang w:eastAsia="es-MX"/>
+              </w:rPr>
+              <w:t>”.</w:t>
             </w:r>
           </w:p>
           <w:p>
@@ -6071,7 +6191,27 @@
                 <w:szCs w:val="24"/>
                 <w:lang w:eastAsia="es-MX"/>
               </w:rPr>
-              <w:t>El Actor da clic en la lista desplegable “Consultas”.</w:t>
+              <w:t>El Actor da clic e</w:t>
+            </w:r>
+            <w:r>
+              <w:rPr>
+                <w:rFonts w:ascii="Times New Roman" w:eastAsia="Times New Roman" w:hAnsi="Times New Roman" w:cs="Times New Roman"/>
+                <w:color w:val="000000" w:themeColor="text1"/>
+                <w:sz w:val="24"/>
+                <w:szCs w:val="24"/>
+                <w:lang w:eastAsia="es-MX"/>
+              </w:rPr>
+              <w:t>n la lista desplegable “Consultar</w:t>
+            </w:r>
+            <w:r>
+              <w:rPr>
+                <w:rFonts w:ascii="Times New Roman" w:eastAsia="Times New Roman" w:hAnsi="Times New Roman" w:cs="Times New Roman"/>
+                <w:color w:val="000000" w:themeColor="text1"/>
+                <w:sz w:val="24"/>
+                <w:szCs w:val="24"/>
+                <w:lang w:eastAsia="es-MX"/>
+              </w:rPr>
+              <w:t>”.</w:t>
             </w:r>
           </w:p>
           <w:p>
@@ -6098,7 +6238,27 @@
                 <w:szCs w:val="24"/>
                 <w:lang w:eastAsia="es-MX"/>
               </w:rPr>
-              <w:t>El Sistema despliega la lista desplegable “Consultas”.</w:t>
+              <w:t>El Sistema despl</w:t>
+            </w:r>
+            <w:r>
+              <w:rPr>
+                <w:rFonts w:ascii="Times New Roman" w:eastAsia="Times New Roman" w:hAnsi="Times New Roman" w:cs="Times New Roman"/>
+                <w:color w:val="000000" w:themeColor="text1"/>
+                <w:sz w:val="24"/>
+                <w:szCs w:val="24"/>
+                <w:lang w:eastAsia="es-MX"/>
+              </w:rPr>
+              <w:t>iega la lista desplegable “Consultar</w:t>
+            </w:r>
+            <w:r>
+              <w:rPr>
+                <w:rFonts w:ascii="Times New Roman" w:eastAsia="Times New Roman" w:hAnsi="Times New Roman" w:cs="Times New Roman"/>
+                <w:color w:val="000000" w:themeColor="text1"/>
+                <w:sz w:val="24"/>
+                <w:szCs w:val="24"/>
+                <w:lang w:eastAsia="es-MX"/>
+              </w:rPr>
+              <w:t>”.</w:t>
             </w:r>
           </w:p>
           <w:p>
@@ -6125,7 +6285,17 @@
                 <w:szCs w:val="24"/>
                 <w:lang w:eastAsia="es-MX"/>
               </w:rPr>
-              <w:t>El Actor da clic en “Consultar historial Avisos” en la lista desplegable.</w:t>
+              <w:t>El Actor da clic en “H</w:t>
+            </w:r>
+            <w:r>
+              <w:rPr>
+                <w:rFonts w:ascii="Times New Roman" w:eastAsia="Times New Roman" w:hAnsi="Times New Roman" w:cs="Times New Roman"/>
+                <w:color w:val="000000" w:themeColor="text1"/>
+                <w:sz w:val="24"/>
+                <w:szCs w:val="24"/>
+                <w:lang w:eastAsia="es-MX"/>
+              </w:rPr>
+              <w:t>istorial Avisos” en la lista desplegable.</w:t>
             </w:r>
           </w:p>
           <w:p>
@@ -7576,7 +7746,27 @@
                 <w:szCs w:val="24"/>
                 <w:lang w:eastAsia="es-MX"/>
               </w:rPr>
-              <w:t>El Alumno da clic en la lista desplegable “Consultas”.</w:t>
+              <w:t>El Alumno da clic en</w:t>
+            </w:r>
+            <w:r>
+              <w:rPr>
+                <w:rFonts w:ascii="Times New Roman" w:eastAsia="Times New Roman" w:hAnsi="Times New Roman" w:cs="Times New Roman"/>
+                <w:color w:val="000000" w:themeColor="text1"/>
+                <w:sz w:val="24"/>
+                <w:szCs w:val="24"/>
+                <w:lang w:eastAsia="es-MX"/>
+              </w:rPr>
+              <w:t xml:space="preserve"> la lista desplegable “Consultar</w:t>
+            </w:r>
+            <w:r>
+              <w:rPr>
+                <w:rFonts w:ascii="Times New Roman" w:eastAsia="Times New Roman" w:hAnsi="Times New Roman" w:cs="Times New Roman"/>
+                <w:color w:val="000000" w:themeColor="text1"/>
+                <w:sz w:val="24"/>
+                <w:szCs w:val="24"/>
+                <w:lang w:eastAsia="es-MX"/>
+              </w:rPr>
+              <w:t>”.</w:t>
             </w:r>
           </w:p>
           <w:p>
@@ -7603,7 +7793,27 @@
                 <w:szCs w:val="24"/>
                 <w:lang w:eastAsia="es-MX"/>
               </w:rPr>
-              <w:t>El sistema despliega la lista desplegable “Consultas”.</w:t>
+              <w:t>El sistema despliega</w:t>
+            </w:r>
+            <w:r>
+              <w:rPr>
+                <w:rFonts w:ascii="Times New Roman" w:eastAsia="Times New Roman" w:hAnsi="Times New Roman" w:cs="Times New Roman"/>
+                <w:color w:val="000000" w:themeColor="text1"/>
+                <w:sz w:val="24"/>
+                <w:szCs w:val="24"/>
+                <w:lang w:eastAsia="es-MX"/>
+              </w:rPr>
+              <w:t xml:space="preserve"> la lista desplegable “Consultar</w:t>
+            </w:r>
+            <w:r>
+              <w:rPr>
+                <w:rFonts w:ascii="Times New Roman" w:eastAsia="Times New Roman" w:hAnsi="Times New Roman" w:cs="Times New Roman"/>
+                <w:color w:val="000000" w:themeColor="text1"/>
+                <w:sz w:val="24"/>
+                <w:szCs w:val="24"/>
+                <w:lang w:eastAsia="es-MX"/>
+              </w:rPr>
+              <w:t>”.</w:t>
             </w:r>
           </w:p>
           <w:p>
@@ -10188,7 +10398,27 @@
                 <w:szCs w:val="24"/>
                 <w:lang w:eastAsia="es-MX"/>
               </w:rPr>
-              <w:t>El Asesor da clic en la lista desplegable “Consultas”.</w:t>
+              <w:t>El Asesor da clic en</w:t>
+            </w:r>
+            <w:r>
+              <w:rPr>
+                <w:rFonts w:ascii="Times New Roman" w:eastAsia="Times New Roman" w:hAnsi="Times New Roman" w:cs="Times New Roman"/>
+                <w:color w:val="000000" w:themeColor="text1"/>
+                <w:sz w:val="24"/>
+                <w:szCs w:val="24"/>
+                <w:lang w:eastAsia="es-MX"/>
+              </w:rPr>
+              <w:t xml:space="preserve"> la lista desplegable “Consultar</w:t>
+            </w:r>
+            <w:r>
+              <w:rPr>
+                <w:rFonts w:ascii="Times New Roman" w:eastAsia="Times New Roman" w:hAnsi="Times New Roman" w:cs="Times New Roman"/>
+                <w:color w:val="000000" w:themeColor="text1"/>
+                <w:sz w:val="24"/>
+                <w:szCs w:val="24"/>
+                <w:lang w:eastAsia="es-MX"/>
+              </w:rPr>
+              <w:t>”.</w:t>
             </w:r>
           </w:p>
           <w:p>
@@ -10215,7 +10445,27 @@
                 <w:szCs w:val="24"/>
                 <w:lang w:eastAsia="es-MX"/>
               </w:rPr>
-              <w:t>El Sistema despliega la lista desplegable “Consultas”.</w:t>
+              <w:t>El Sistema despliega</w:t>
+            </w:r>
+            <w:r>
+              <w:rPr>
+                <w:rFonts w:ascii="Times New Roman" w:eastAsia="Times New Roman" w:hAnsi="Times New Roman" w:cs="Times New Roman"/>
+                <w:color w:val="000000" w:themeColor="text1"/>
+                <w:sz w:val="24"/>
+                <w:szCs w:val="24"/>
+                <w:lang w:eastAsia="es-MX"/>
+              </w:rPr>
+              <w:t xml:space="preserve"> la lista desplegable “Consultar</w:t>
+            </w:r>
+            <w:r>
+              <w:rPr>
+                <w:rFonts w:ascii="Times New Roman" w:eastAsia="Times New Roman" w:hAnsi="Times New Roman" w:cs="Times New Roman"/>
+                <w:color w:val="000000" w:themeColor="text1"/>
+                <w:sz w:val="24"/>
+                <w:szCs w:val="24"/>
+                <w:lang w:eastAsia="es-MX"/>
+              </w:rPr>
+              <w:t>”.</w:t>
             </w:r>
           </w:p>
           <w:p>
@@ -11671,7 +11921,27 @@
                 <w:szCs w:val="24"/>
                 <w:lang w:eastAsia="es-MX"/>
               </w:rPr>
-              <w:t>El Asesor da clic en la lista desplegable “Consultas”.</w:t>
+              <w:t>El Asesor da clic en</w:t>
+            </w:r>
+            <w:r>
+              <w:rPr>
+                <w:rFonts w:ascii="Times New Roman" w:eastAsia="Times New Roman" w:hAnsi="Times New Roman" w:cs="Times New Roman"/>
+                <w:color w:val="000000" w:themeColor="text1"/>
+                <w:sz w:val="24"/>
+                <w:szCs w:val="24"/>
+                <w:lang w:eastAsia="es-MX"/>
+              </w:rPr>
+              <w:t xml:space="preserve"> la lista desplegable “Consultar</w:t>
+            </w:r>
+            <w:r>
+              <w:rPr>
+                <w:rFonts w:ascii="Times New Roman" w:eastAsia="Times New Roman" w:hAnsi="Times New Roman" w:cs="Times New Roman"/>
+                <w:color w:val="000000" w:themeColor="text1"/>
+                <w:sz w:val="24"/>
+                <w:szCs w:val="24"/>
+                <w:lang w:eastAsia="es-MX"/>
+              </w:rPr>
+              <w:t>”.</w:t>
             </w:r>
           </w:p>
           <w:p>
@@ -11698,7 +11968,27 @@
                 <w:szCs w:val="24"/>
                 <w:lang w:eastAsia="es-MX"/>
               </w:rPr>
-              <w:t>El Sistema despliega la lista desplegable “Consultas”.</w:t>
+              <w:t>El Sistema despliega</w:t>
+            </w:r>
+            <w:r>
+              <w:rPr>
+                <w:rFonts w:ascii="Times New Roman" w:eastAsia="Times New Roman" w:hAnsi="Times New Roman" w:cs="Times New Roman"/>
+                <w:color w:val="000000" w:themeColor="text1"/>
+                <w:sz w:val="24"/>
+                <w:szCs w:val="24"/>
+                <w:lang w:eastAsia="es-MX"/>
+              </w:rPr>
+              <w:t xml:space="preserve"> la lista desplegable “Consultar</w:t>
+            </w:r>
+            <w:r>
+              <w:rPr>
+                <w:rFonts w:ascii="Times New Roman" w:eastAsia="Times New Roman" w:hAnsi="Times New Roman" w:cs="Times New Roman"/>
+                <w:color w:val="000000" w:themeColor="text1"/>
+                <w:sz w:val="24"/>
+                <w:szCs w:val="24"/>
+                <w:lang w:eastAsia="es-MX"/>
+              </w:rPr>
+              <w:t>”.</w:t>
             </w:r>
           </w:p>
           <w:p>
@@ -13120,7 +13410,27 @@
                 <w:szCs w:val="24"/>
                 <w:lang w:eastAsia="es-MX"/>
               </w:rPr>
-              <w:t>El Asesor da clic en la lista desplegable “Consultas”.</w:t>
+              <w:t>El Asesor da clic en</w:t>
+            </w:r>
+            <w:r>
+              <w:rPr>
+                <w:rFonts w:ascii="Times New Roman" w:eastAsia="Times New Roman" w:hAnsi="Times New Roman" w:cs="Times New Roman"/>
+                <w:color w:val="000000" w:themeColor="text1"/>
+                <w:sz w:val="24"/>
+                <w:szCs w:val="24"/>
+                <w:lang w:eastAsia="es-MX"/>
+              </w:rPr>
+              <w:t xml:space="preserve"> la lista desplegable “Consultar</w:t>
+            </w:r>
+            <w:r>
+              <w:rPr>
+                <w:rFonts w:ascii="Times New Roman" w:eastAsia="Times New Roman" w:hAnsi="Times New Roman" w:cs="Times New Roman"/>
+                <w:color w:val="000000" w:themeColor="text1"/>
+                <w:sz w:val="24"/>
+                <w:szCs w:val="24"/>
+                <w:lang w:eastAsia="es-MX"/>
+              </w:rPr>
+              <w:t>”.</w:t>
             </w:r>
           </w:p>
           <w:p>
@@ -13147,7 +13457,27 @@
                 <w:szCs w:val="24"/>
                 <w:lang w:eastAsia="es-MX"/>
               </w:rPr>
-              <w:t>El Sistema despliega la lista desplegable “Consultas”.</w:t>
+              <w:t>El Sistema despliega</w:t>
+            </w:r>
+            <w:r>
+              <w:rPr>
+                <w:rFonts w:ascii="Times New Roman" w:eastAsia="Times New Roman" w:hAnsi="Times New Roman" w:cs="Times New Roman"/>
+                <w:color w:val="000000" w:themeColor="text1"/>
+                <w:sz w:val="24"/>
+                <w:szCs w:val="24"/>
+                <w:lang w:eastAsia="es-MX"/>
+              </w:rPr>
+              <w:t xml:space="preserve"> la lista desplegable “Consultar</w:t>
+            </w:r>
+            <w:r>
+              <w:rPr>
+                <w:rFonts w:ascii="Times New Roman" w:eastAsia="Times New Roman" w:hAnsi="Times New Roman" w:cs="Times New Roman"/>
+                <w:color w:val="000000" w:themeColor="text1"/>
+                <w:sz w:val="24"/>
+                <w:szCs w:val="24"/>
+                <w:lang w:eastAsia="es-MX"/>
+              </w:rPr>
+              <w:t>”.</w:t>
             </w:r>
           </w:p>
           <w:p>
@@ -13174,7 +13504,27 @@
                 <w:szCs w:val="24"/>
                 <w:lang w:eastAsia="es-MX"/>
               </w:rPr>
-              <w:t>El Asesor da clic a la opción “ResultadosEvidencias” en la lista desplegable.</w:t>
+              <w:t>El Asesor da clic a la opción “Resultados</w:t>
+            </w:r>
+            <w:r>
+              <w:rPr>
+                <w:rFonts w:ascii="Times New Roman" w:eastAsia="Times New Roman" w:hAnsi="Times New Roman" w:cs="Times New Roman"/>
+                <w:color w:val="000000" w:themeColor="text1"/>
+                <w:sz w:val="24"/>
+                <w:szCs w:val="24"/>
+                <w:lang w:eastAsia="es-MX"/>
+              </w:rPr>
+              <w:t xml:space="preserve"> </w:t>
+            </w:r>
+            <w:r>
+              <w:rPr>
+                <w:rFonts w:ascii="Times New Roman" w:eastAsia="Times New Roman" w:hAnsi="Times New Roman" w:cs="Times New Roman"/>
+                <w:color w:val="000000" w:themeColor="text1"/>
+                <w:sz w:val="24"/>
+                <w:szCs w:val="24"/>
+                <w:lang w:eastAsia="es-MX"/>
+              </w:rPr>
+              <w:t>Evidencias” en la lista desplegable.</w:t>
             </w:r>
           </w:p>
           <w:p>
@@ -14676,7 +15026,19 @@
                 <w:szCs w:val="24"/>
                 <w:lang w:eastAsia="es-MX"/>
               </w:rPr>
-              <w:t>El Sistema crea la ventana “AdministraciónSeguimiento” con distintas pestañas dentro de ella (Agregar, Lista) y por defecto se encuentra en la pestaña “Agregar”.</w:t>
+              <w:t>El Sistema crea la venta</w:t>
+            </w:r>
+            <w:bookmarkStart w:id="0" w:name="_GoBack"/>
+            <w:bookmarkEnd w:id="0"/>
+            <w:r>
+              <w:rPr>
+                <w:rFonts w:ascii="Times New Roman" w:eastAsia="Times New Roman" w:hAnsi="Times New Roman" w:cs="Times New Roman"/>
+                <w:color w:val="000000" w:themeColor="text1"/>
+                <w:sz w:val="24"/>
+                <w:szCs w:val="24"/>
+                <w:lang w:eastAsia="es-MX"/>
+              </w:rPr>
+              <w:t>na “AdministraciónSeguimiento” con distintas pestañas dentro de ella (Agregar, Lista) y por defecto se encuentra en la pestaña “Agregar”.</w:t>
             </w:r>
           </w:p>
           <w:p>
@@ -16579,7 +16941,27 @@
                 <w:szCs w:val="24"/>
                 <w:lang w:eastAsia="es-MX"/>
               </w:rPr>
-              <w:t>El Asesor selecciona la opción “Lista”.</w:t>
+              <w:t>El Asesor selecciona la opción “Lista</w:t>
+            </w:r>
+            <w:r>
+              <w:rPr>
+                <w:rFonts w:ascii="Times New Roman" w:eastAsia="Times New Roman" w:hAnsi="Times New Roman" w:cs="Times New Roman"/>
+                <w:color w:val="000000" w:themeColor="text1"/>
+                <w:sz w:val="24"/>
+                <w:szCs w:val="24"/>
+                <w:lang w:eastAsia="es-MX"/>
+              </w:rPr>
+              <w:t xml:space="preserve"> de Asistencia</w:t>
+            </w:r>
+            <w:r>
+              <w:rPr>
+                <w:rFonts w:ascii="Times New Roman" w:eastAsia="Times New Roman" w:hAnsi="Times New Roman" w:cs="Times New Roman"/>
+                <w:color w:val="000000" w:themeColor="text1"/>
+                <w:sz w:val="24"/>
+                <w:szCs w:val="24"/>
+                <w:lang w:eastAsia="es-MX"/>
+              </w:rPr>
+              <w:t>”.</w:t>
             </w:r>
           </w:p>
           <w:p>
@@ -24663,7 +25045,27 @@
                 <w:szCs w:val="24"/>
                 <w:lang w:eastAsia="es-MX"/>
               </w:rPr>
-              <w:t>El Coordinador selecciona la opción “Asesroría”.</w:t>
+              <w:t>El Coordinador selecciona la opción “Ases</w:t>
+            </w:r>
+            <w:r>
+              <w:rPr>
+                <w:rFonts w:ascii="Times New Roman" w:eastAsia="Times New Roman" w:hAnsi="Times New Roman" w:cs="Times New Roman"/>
+                <w:color w:val="000000" w:themeColor="text1"/>
+                <w:sz w:val="24"/>
+                <w:szCs w:val="24"/>
+                <w:lang w:eastAsia="es-MX"/>
+              </w:rPr>
+              <w:t>o</w:t>
+            </w:r>
+            <w:r>
+              <w:rPr>
+                <w:rFonts w:ascii="Times New Roman" w:eastAsia="Times New Roman" w:hAnsi="Times New Roman" w:cs="Times New Roman"/>
+                <w:color w:val="000000" w:themeColor="text1"/>
+                <w:sz w:val="24"/>
+                <w:szCs w:val="24"/>
+                <w:lang w:eastAsia="es-MX"/>
+              </w:rPr>
+              <w:t>ría”.</w:t>
             </w:r>
           </w:p>
           <w:p>
@@ -26586,7 +26988,27 @@
                 <w:szCs w:val="24"/>
                 <w:lang w:eastAsia="es-MX"/>
               </w:rPr>
-              <w:t>El Alumno hace clic en “Registrar hoja de seguimiento”</w:t>
+              <w:t xml:space="preserve">El </w:t>
+            </w:r>
+            <w:r>
+              <w:rPr>
+                <w:rFonts w:ascii="Times New Roman" w:eastAsia="Times New Roman" w:hAnsi="Times New Roman" w:cs="Times New Roman"/>
+                <w:color w:val="000000" w:themeColor="text1"/>
+                <w:sz w:val="24"/>
+                <w:szCs w:val="24"/>
+                <w:lang w:eastAsia="es-MX"/>
+              </w:rPr>
+              <w:t>Alumno hace clic en “H</w:t>
+            </w:r>
+            <w:r>
+              <w:rPr>
+                <w:rFonts w:ascii="Times New Roman" w:eastAsia="Times New Roman" w:hAnsi="Times New Roman" w:cs="Times New Roman"/>
+                <w:color w:val="000000" w:themeColor="text1"/>
+                <w:sz w:val="24"/>
+                <w:szCs w:val="24"/>
+                <w:lang w:eastAsia="es-MX"/>
+              </w:rPr>
+              <w:t>oja de seguimiento”</w:t>
             </w:r>
           </w:p>
           <w:p>
@@ -30648,8 +31070,6 @@
         </w:rPr>
         <w:t>ra una propuesta de modelo de có</w:t>
       </w:r>
-      <w:bookmarkStart w:id="0" w:name="_GoBack"/>
-      <w:bookmarkEnd w:id="0"/>
       <w:r>
         <w:rPr>
           <w:rFonts w:ascii="Times New Roman" w:eastAsia="Times New Roman" w:hAnsi="Times New Roman" w:cs="Times New Roman"/>
@@ -31270,9 +31690,9 @@
       <w:lvlJc w:val="left"/>
       <w:pPr>
         <w:tabs>
-          <w:tab w:val="num" w:pos="720"/>
+          <w:tab w:val="num" w:pos="-101"/>
         </w:tabs>
-        <w:ind w:left="720" w:hanging="360"/>
+        <w:ind w:left="-101" w:hanging="360"/>
       </w:pPr>
     </w:lvl>
     <w:lvl w:ilvl="1">
@@ -31282,9 +31702,9 @@
       <w:lvlJc w:val="left"/>
       <w:pPr>
         <w:tabs>
-          <w:tab w:val="num" w:pos="1440"/>
+          <w:tab w:val="num" w:pos="619"/>
         </w:tabs>
-        <w:ind w:left="1440" w:hanging="360"/>
+        <w:ind w:left="619" w:hanging="360"/>
       </w:pPr>
     </w:lvl>
     <w:lvl w:ilvl="2">
@@ -31294,9 +31714,9 @@
       <w:lvlJc w:val="left"/>
       <w:pPr>
         <w:tabs>
-          <w:tab w:val="num" w:pos="2160"/>
+          <w:tab w:val="num" w:pos="1339"/>
         </w:tabs>
-        <w:ind w:left="2160" w:hanging="360"/>
+        <w:ind w:left="1339" w:hanging="360"/>
       </w:pPr>
     </w:lvl>
     <w:lvl w:ilvl="3">
@@ -31306,9 +31726,9 @@
       <w:lvlJc w:val="left"/>
       <w:pPr>
         <w:tabs>
-          <w:tab w:val="num" w:pos="2880"/>
+          <w:tab w:val="num" w:pos="2059"/>
         </w:tabs>
-        <w:ind w:left="2880" w:hanging="360"/>
+        <w:ind w:left="2059" w:hanging="360"/>
       </w:pPr>
     </w:lvl>
     <w:lvl w:ilvl="4">
@@ -31318,9 +31738,9 @@
       <w:lvlJc w:val="left"/>
       <w:pPr>
         <w:tabs>
-          <w:tab w:val="num" w:pos="3600"/>
+          <w:tab w:val="num" w:pos="2779"/>
         </w:tabs>
-        <w:ind w:left="3600" w:hanging="360"/>
+        <w:ind w:left="2779" w:hanging="360"/>
       </w:pPr>
     </w:lvl>
     <w:lvl w:ilvl="5">
@@ -31330,9 +31750,9 @@
       <w:lvlJc w:val="left"/>
       <w:pPr>
         <w:tabs>
-          <w:tab w:val="num" w:pos="4320"/>
+          <w:tab w:val="num" w:pos="3499"/>
         </w:tabs>
-        <w:ind w:left="4320" w:hanging="360"/>
+        <w:ind w:left="3499" w:hanging="360"/>
       </w:pPr>
     </w:lvl>
     <w:lvl w:ilvl="6">
@@ -31342,9 +31762,9 @@
       <w:lvlJc w:val="left"/>
       <w:pPr>
         <w:tabs>
-          <w:tab w:val="num" w:pos="5040"/>
+          <w:tab w:val="num" w:pos="4219"/>
         </w:tabs>
-        <w:ind w:left="5040" w:hanging="360"/>
+        <w:ind w:left="4219" w:hanging="360"/>
       </w:pPr>
     </w:lvl>
     <w:lvl w:ilvl="7">
@@ -31354,9 +31774,9 @@
       <w:lvlJc w:val="left"/>
       <w:pPr>
         <w:tabs>
-          <w:tab w:val="num" w:pos="5760"/>
+          <w:tab w:val="num" w:pos="4939"/>
         </w:tabs>
-        <w:ind w:left="5760" w:hanging="360"/>
+        <w:ind w:left="4939" w:hanging="360"/>
       </w:pPr>
     </w:lvl>
     <w:lvl w:ilvl="8">
@@ -31366,9 +31786,9 @@
       <w:lvlJc w:val="left"/>
       <w:pPr>
         <w:tabs>
-          <w:tab w:val="num" w:pos="6480"/>
+          <w:tab w:val="num" w:pos="5659"/>
         </w:tabs>
-        <w:ind w:left="6480" w:hanging="360"/>
+        <w:ind w:left="5659" w:hanging="360"/>
       </w:pPr>
     </w:lvl>
   </w:abstractNum>

</xml_diff>

<commit_message>
Avances en proyecto SIGA y correcciones parciales
</commit_message>
<xml_diff>
--- a/Final.docx
+++ b/Final.docx
@@ -3014,7 +3014,67 @@
                 <w:szCs w:val="24"/>
                 <w:lang w:eastAsia="es-MX"/>
               </w:rPr>
-              <w:t>Le permite al Alumno consultar los avances del curso en el que se encuentre inscrito.</w:t>
+              <w:t xml:space="preserve">Le permite al </w:t>
+            </w:r>
+            <w:r>
+              <w:rPr>
+                <w:rFonts w:ascii="Times New Roman" w:eastAsia="Times New Roman" w:hAnsi="Times New Roman" w:cs="Times New Roman"/>
+                <w:color w:val="000000" w:themeColor="text1"/>
+                <w:sz w:val="24"/>
+                <w:szCs w:val="24"/>
+                <w:lang w:eastAsia="es-MX"/>
+              </w:rPr>
+              <w:t>Alumno consultar los avances de los</w:t>
+            </w:r>
+            <w:r>
+              <w:rPr>
+                <w:rFonts w:ascii="Times New Roman" w:eastAsia="Times New Roman" w:hAnsi="Times New Roman" w:cs="Times New Roman"/>
+                <w:color w:val="000000" w:themeColor="text1"/>
+                <w:sz w:val="24"/>
+                <w:szCs w:val="24"/>
+                <w:lang w:eastAsia="es-MX"/>
+              </w:rPr>
+              <w:t xml:space="preserve"> curso</w:t>
+            </w:r>
+            <w:r>
+              <w:rPr>
+                <w:rFonts w:ascii="Times New Roman" w:eastAsia="Times New Roman" w:hAnsi="Times New Roman" w:cs="Times New Roman"/>
+                <w:color w:val="000000" w:themeColor="text1"/>
+                <w:sz w:val="24"/>
+                <w:szCs w:val="24"/>
+                <w:lang w:eastAsia="es-MX"/>
+              </w:rPr>
+              <w:t>s</w:t>
+            </w:r>
+            <w:r>
+              <w:rPr>
+                <w:rFonts w:ascii="Times New Roman" w:eastAsia="Times New Roman" w:hAnsi="Times New Roman" w:cs="Times New Roman"/>
+                <w:color w:val="000000" w:themeColor="text1"/>
+                <w:sz w:val="24"/>
+                <w:szCs w:val="24"/>
+                <w:lang w:eastAsia="es-MX"/>
+              </w:rPr>
+              <w:t xml:space="preserve"> </w:t>
+            </w:r>
+            <w:r>
+              <w:rPr>
+                <w:rFonts w:ascii="Times New Roman" w:eastAsia="Times New Roman" w:hAnsi="Times New Roman" w:cs="Times New Roman"/>
+                <w:color w:val="000000" w:themeColor="text1"/>
+                <w:sz w:val="24"/>
+                <w:szCs w:val="24"/>
+                <w:lang w:eastAsia="es-MX"/>
+              </w:rPr>
+              <w:t>en los</w:t>
+            </w:r>
+            <w:r>
+              <w:rPr>
+                <w:rFonts w:ascii="Times New Roman" w:eastAsia="Times New Roman" w:hAnsi="Times New Roman" w:cs="Times New Roman"/>
+                <w:color w:val="000000" w:themeColor="text1"/>
+                <w:sz w:val="24"/>
+                <w:szCs w:val="24"/>
+                <w:lang w:eastAsia="es-MX"/>
+              </w:rPr>
+              <w:t xml:space="preserve"> que se encuentre inscrito.</w:t>
             </w:r>
           </w:p>
         </w:tc>
@@ -3266,7 +3326,19 @@
                 <w:szCs w:val="24"/>
                 <w:lang w:eastAsia="es-MX"/>
               </w:rPr>
-              <w:t>El Sistema despliega</w:t>
+              <w:t>El Sistema des</w:t>
+            </w:r>
+            <w:bookmarkStart w:id="0" w:name="_GoBack"/>
+            <w:bookmarkEnd w:id="0"/>
+            <w:r>
+              <w:rPr>
+                <w:rFonts w:ascii="Times New Roman" w:eastAsia="Times New Roman" w:hAnsi="Times New Roman" w:cs="Times New Roman"/>
+                <w:color w:val="000000" w:themeColor="text1"/>
+                <w:sz w:val="24"/>
+                <w:szCs w:val="24"/>
+                <w:lang w:eastAsia="es-MX"/>
+              </w:rPr>
+              <w:t>pliega</w:t>
             </w:r>
             <w:r>
               <w:rPr>
@@ -3362,6 +3434,16 @@
               </w:rPr>
               <w:t>El Sistema cierra la ventana “Inicial”</w:t>
             </w:r>
+            <w:r>
+              <w:rPr>
+                <w:rFonts w:ascii="Times New Roman" w:eastAsia="Times New Roman" w:hAnsi="Times New Roman" w:cs="Times New Roman"/>
+                <w:color w:val="000000" w:themeColor="text1"/>
+                <w:sz w:val="24"/>
+                <w:szCs w:val="24"/>
+                <w:lang w:eastAsia="es-MX"/>
+              </w:rPr>
+              <w:t xml:space="preserve"> y crea la ventana “Consultar avances”</w:t>
+            </w:r>
           </w:p>
           <w:p>
             <w:pPr>
@@ -3387,7 +3469,7 @@
                 <w:szCs w:val="24"/>
                 <w:lang w:eastAsia="es-MX"/>
               </w:rPr>
-              <w:t>El Sistema conecta con la base de datos y recupera la información   (BITACORA (codigoActividad, fecha, noBitacora, resultadoAutoevaluacion))</w:t>
+              <w:t>El Alumno selecciona el curso (En caso de que esté inscrito en varios) y la seción que desee y da clic en el botón consultar.</w:t>
             </w:r>
           </w:p>
           <w:p>
@@ -3396,7 +3478,7 @@
                 <w:ilvl w:val="0"/>
                 <w:numId w:val="13"/>
               </w:numPr>
-              <w:spacing w:after="0"/>
+              <w:spacing w:after="0" w:line="240" w:lineRule="auto"/>
               <w:textAlignment w:val="baseline"/>
               <w:rPr>
                 <w:rFonts w:ascii="Times New Roman" w:eastAsia="Times New Roman" w:hAnsi="Times New Roman" w:cs="Times New Roman"/>
@@ -3414,7 +3496,44 @@
                 <w:szCs w:val="24"/>
                 <w:lang w:eastAsia="es-MX"/>
               </w:rPr>
-              <w:t>El Sistema calcula el porcentaje que lleva el Alumno en cada bloque y en cada sección y los muestra en pantalla, además muestra las actividades extra que se hayan realizado</w:t>
+              <w:t>El Sistema conecta con la base de datos y recupera la información   (BITACORA (codigoActividad, fecha, noBitacora, resultadoAutoevaluacion))</w:t>
+            </w:r>
+          </w:p>
+          <w:p>
+            <w:pPr>
+              <w:numPr>
+                <w:ilvl w:val="0"/>
+                <w:numId w:val="13"/>
+              </w:numPr>
+              <w:spacing w:after="0"/>
+              <w:textAlignment w:val="baseline"/>
+              <w:rPr>
+                <w:rFonts w:ascii="Times New Roman" w:eastAsia="Times New Roman" w:hAnsi="Times New Roman" w:cs="Times New Roman"/>
+                <w:color w:val="000000" w:themeColor="text1"/>
+                <w:sz w:val="24"/>
+                <w:szCs w:val="24"/>
+                <w:lang w:eastAsia="es-MX"/>
+              </w:rPr>
+            </w:pPr>
+            <w:r>
+              <w:rPr>
+                <w:rFonts w:ascii="Times New Roman" w:eastAsia="Times New Roman" w:hAnsi="Times New Roman" w:cs="Times New Roman"/>
+                <w:color w:val="000000" w:themeColor="text1"/>
+                <w:sz w:val="24"/>
+                <w:szCs w:val="24"/>
+                <w:lang w:eastAsia="es-MX"/>
+              </w:rPr>
+              <w:t>El Sistema calcula el porcentaje que lleva el Alumno</w:t>
+            </w:r>
+            <w:r>
+              <w:rPr>
+                <w:rFonts w:ascii="Times New Roman" w:eastAsia="Times New Roman" w:hAnsi="Times New Roman" w:cs="Times New Roman"/>
+                <w:color w:val="000000" w:themeColor="text1"/>
+                <w:sz w:val="24"/>
+                <w:szCs w:val="24"/>
+                <w:lang w:eastAsia="es-MX"/>
+              </w:rPr>
+              <w:t>, basándose en las actividades a las que ha asistido y las calificaciones que ha obtenido.</w:t>
             </w:r>
           </w:p>
         </w:tc>
@@ -3658,6 +3777,7 @@
                 <w:szCs w:val="24"/>
                 <w:lang w:eastAsia="es-MX"/>
               </w:rPr>
+              <w:lastRenderedPageBreak/>
               <w:t>Poscondiciones:</w:t>
             </w:r>
           </w:p>
@@ -3835,7 +3955,6 @@
                 <w:szCs w:val="24"/>
                 <w:lang w:eastAsia="es-MX"/>
               </w:rPr>
-              <w:lastRenderedPageBreak/>
               <w:softHyphen/>
             </w:r>
             <w:r>
@@ -4968,6 +5087,7 @@
                 <w:szCs w:val="24"/>
                 <w:lang w:eastAsia="es-MX"/>
               </w:rPr>
+              <w:lastRenderedPageBreak/>
               <w:t>Excepciones:</w:t>
             </w:r>
           </w:p>
@@ -5050,7 +5170,6 @@
                 <w:szCs w:val="24"/>
                 <w:lang w:eastAsia="es-MX"/>
               </w:rPr>
-              <w:lastRenderedPageBreak/>
               <w:t>5.1. El Sistema perdió la conexión con la base de datos.</w:t>
             </w:r>
           </w:p>
@@ -5170,7 +5289,6 @@
                 <w:szCs w:val="24"/>
                 <w:lang w:eastAsia="es-MX"/>
               </w:rPr>
-              <w:lastRenderedPageBreak/>
               <w:t>Poscondiciones:</w:t>
             </w:r>
           </w:p>
@@ -15026,19 +15144,7 @@
                 <w:szCs w:val="24"/>
                 <w:lang w:eastAsia="es-MX"/>
               </w:rPr>
-              <w:t>El Sistema crea la venta</w:t>
-            </w:r>
-            <w:bookmarkStart w:id="0" w:name="_GoBack"/>
-            <w:bookmarkEnd w:id="0"/>
-            <w:r>
-              <w:rPr>
-                <w:rFonts w:ascii="Times New Roman" w:eastAsia="Times New Roman" w:hAnsi="Times New Roman" w:cs="Times New Roman"/>
-                <w:color w:val="000000" w:themeColor="text1"/>
-                <w:sz w:val="24"/>
-                <w:szCs w:val="24"/>
-                <w:lang w:eastAsia="es-MX"/>
-              </w:rPr>
-              <w:t>na “AdministraciónSeguimiento” con distintas pestañas dentro de ella (Agregar, Lista) y por defecto se encuentra en la pestaña “Agregar”.</w:t>
+              <w:t>El Sistema crea la ventana “AdministraciónSeguimiento” con distintas pestañas dentro de ella (Agregar, Lista) y por defecto se encuentra en la pestaña “Agregar”.</w:t>
             </w:r>
           </w:p>
           <w:p>

</xml_diff>